<commit_message>
Issue: MOSC-428 Subject: Verificação e proposta de correções de responsividade Detail: Término da Análise.
</commit_message>
<xml_diff>
--- a/artefacts/avaliações/responsividade/Considerações após testes.docx
+++ b/artefacts/avaliações/responsividade/Considerações após testes.docx
@@ -6,7 +6,6 @@
       <w:pPr>
         <w:pStyle w:val="Ttulo1"/>
       </w:pPr>
-      <w:bookmarkStart w:id="0" w:name="_GoBack"/>
       <w:r>
         <w:t>Página Principal (mapa):</w:t>
       </w:r>
@@ -107,19 +106,7 @@
         <w:pStyle w:val="Ttulo1"/>
       </w:pPr>
       <w:r>
-        <w:t>Página d</w:t>
-      </w:r>
-      <w:r>
-        <w:t>e</w:t>
-      </w:r>
-      <w:r>
-        <w:t xml:space="preserve"> </w:t>
-      </w:r>
-      <w:r>
-        <w:t>Usuário</w:t>
-      </w:r>
-      <w:r>
-        <w:t>:</w:t>
+        <w:t>Página de Usuário:</w:t>
       </w:r>
     </w:p>
     <w:p>
@@ -133,16 +120,15 @@
         <w:pStyle w:val="Ttulo1"/>
       </w:pPr>
       <w:r>
-        <w:t>Página da Organização</w:t>
-      </w:r>
-      <w:r>
-        <w:t>:</w:t>
+        <w:t>Página da Organização:</w:t>
       </w:r>
     </w:p>
     <w:p>
       <w:r>
         <w:tab/>
-        <w:t>Verificar tamanho máximo e considerar reordenar elementos escondendo mantendo no topo do acesso mobile.</w:t>
+      </w:r>
+      <w:r>
+        <w:t>Ok.</w:t>
       </w:r>
     </w:p>
     <w:p>
@@ -150,16 +136,15 @@
         <w:pStyle w:val="Ttulo1"/>
       </w:pPr>
       <w:r>
-        <w:t>Página de Configuração</w:t>
-      </w:r>
-      <w:r>
-        <w:t>:</w:t>
+        <w:t>Página de Configuração:</w:t>
       </w:r>
     </w:p>
     <w:p>
       <w:r>
         <w:tab/>
-        <w:t>Verificar tamanho máximo e considerar mudar o layout para aumenta a fluidez ao reduzir a tela.</w:t>
+      </w:r>
+      <w:r>
+        <w:t>Ok.</w:t>
       </w:r>
     </w:p>
     <w:p>
@@ -172,10 +157,7 @@
       </w:r>
       <w:proofErr w:type="gramEnd"/>
       <w:r>
-        <w:t xml:space="preserve"> Superior</w:t>
-      </w:r>
-      <w:r>
-        <w:t>:</w:t>
+        <w:t xml:space="preserve"> Superior:</w:t>
       </w:r>
     </w:p>
     <w:p>
@@ -194,7 +176,6 @@
         <w:t>uma versão resumida, para poder aumentar a visibilidade das partes importantes do menu.</w:t>
       </w:r>
     </w:p>
-    <w:bookmarkEnd w:id="0"/>
     <w:p/>
     <w:sectPr>
       <w:pgSz w:w="11906" w:h="16838"/>

</xml_diff>